<commit_message>
complete the first task of the homework
</commit_message>
<xml_diff>
--- a/20250212 Virtualization and Containerization/homework.docx
+++ b/20250212 Virtualization and Containerization/homework.docx
@@ -51,7 +51,7 @@
       </w:r>
       <w:proofErr w:type="spellEnd"/>
       <w:r>
-        <w:t xml:space="preserve"> 16 </w:t>
+        <w:t xml:space="preserve"> </w:t>
       </w:r>
       <w:proofErr w:type="spellStart"/>
       <w:r>
@@ -92,6 +92,12 @@
       </w:r>
     </w:p>
     <w:p>
+      <w:r>
+        <w:rPr>
+          <w:lang w:val="en-US"/>
+        </w:rPr>
+        <w:t xml:space="preserve">Sudo </w:t>
+      </w:r>
       <w:proofErr w:type="spellStart"/>
       <w:r>
         <w:t>zypper</w:t>
@@ -279,6 +285,9 @@
         </w:rPr>
       </w:pPr>
       <w:r>
+        <w:rPr>
+          <w:noProof/>
+        </w:rPr>
         <w:drawing>
           <wp:inline distT="0" distB="0" distL="0" distR="0" wp14:anchorId="3F844DA0" wp14:editId="51A2D07C">
             <wp:extent cx="4277322" cy="4858428"/>
@@ -322,6 +331,71 @@
       </w:r>
       <w:proofErr w:type="spellStart"/>
       <w:r>
+        <w:t>run</w:t>
+      </w:r>
+      <w:proofErr w:type="spellEnd"/>
+      <w:r>
+        <w:t xml:space="preserve"> </w:t>
+      </w:r>
+      <w:proofErr w:type="spellStart"/>
+      <w:r>
+        <w:t>hello</w:t>
+      </w:r>
+      <w:proofErr w:type="spellEnd"/>
+      <w:r>
+        <w:t xml:space="preserve"> </w:t>
+      </w:r>
+      <w:proofErr w:type="spellStart"/>
+      <w:r>
+        <w:t>world</w:t>
+      </w:r>
+      <w:proofErr w:type="spellEnd"/>
+      <w:r>
+        <w:t xml:space="preserve"> </w:t>
+      </w:r>
+      <w:proofErr w:type="spellStart"/>
+      <w:r>
+        <w:t>container</w:t>
+      </w:r>
+      <w:proofErr w:type="spellEnd"/>
+    </w:p>
+    <w:p>
+      <w:proofErr w:type="spellStart"/>
+      <w:r>
+        <w:t>docker</w:t>
+      </w:r>
+      <w:proofErr w:type="spellEnd"/>
+      <w:r>
+        <w:t xml:space="preserve"> </w:t>
+      </w:r>
+      <w:proofErr w:type="spellStart"/>
+      <w:r>
+        <w:t>run</w:t>
+      </w:r>
+      <w:proofErr w:type="spellEnd"/>
+      <w:r>
+        <w:t xml:space="preserve"> </w:t>
+      </w:r>
+      <w:proofErr w:type="spellStart"/>
+      <w:r>
+        <w:t>hello-world</w:t>
+      </w:r>
+      <w:proofErr w:type="spellEnd"/>
+    </w:p>
+    <w:p>
+      <w:pPr>
+        <w:rPr>
+          <w:lang w:val="en-US"/>
+        </w:rPr>
+      </w:pPr>
+    </w:p>
+    <w:p>
+      <w:r>
+        <w:lastRenderedPageBreak/>
+        <w:t xml:space="preserve"># </w:t>
+      </w:r>
+      <w:proofErr w:type="spellStart"/>
+      <w:r>
         <w:t>after</w:t>
       </w:r>
       <w:proofErr w:type="spellEnd"/>
@@ -565,7 +639,6 @@
     <w:p>
       <w:proofErr w:type="spellStart"/>
       <w:r>
-        <w:lastRenderedPageBreak/>
         <w:t>zypper</w:t>
       </w:r>
       <w:proofErr w:type="spellEnd"/>
@@ -1074,526 +1147,130 @@
       </w:r>
     </w:p>
     <w:p>
-      <w:r>
-        <w:t xml:space="preserve"># </w:t>
-      </w:r>
-      <w:proofErr w:type="spellStart"/>
-      <w:r>
-        <w:t>so</w:t>
-      </w:r>
-      <w:proofErr w:type="spellEnd"/>
-      <w:r>
-        <w:t xml:space="preserve"> </w:t>
-      </w:r>
-      <w:proofErr w:type="spellStart"/>
-      <w:r>
-        <w:t>we</w:t>
-      </w:r>
-      <w:proofErr w:type="spellEnd"/>
-      <w:r>
-        <w:t xml:space="preserve"> </w:t>
-      </w:r>
-      <w:proofErr w:type="spellStart"/>
-      <w:r>
-        <w:t>have</w:t>
-      </w:r>
-      <w:proofErr w:type="spellEnd"/>
-      <w:r>
-        <w:t xml:space="preserve"> </w:t>
-      </w:r>
-      <w:proofErr w:type="spellStart"/>
-      <w:r>
-        <w:t>the</w:t>
-      </w:r>
-      <w:proofErr w:type="spellEnd"/>
-      <w:r>
-        <w:t xml:space="preserve"> </w:t>
-      </w:r>
-      <w:proofErr w:type="spellStart"/>
-      <w:r>
-        <w:t>apache</w:t>
-      </w:r>
-      <w:proofErr w:type="spellEnd"/>
-      <w:r>
-        <w:t xml:space="preserve"> </w:t>
-      </w:r>
-      <w:proofErr w:type="spellStart"/>
-      <w:r>
-        <w:t>server</w:t>
-      </w:r>
-      <w:proofErr w:type="spellEnd"/>
-      <w:r>
-        <w:t xml:space="preserve"> </w:t>
-      </w:r>
-      <w:proofErr w:type="spellStart"/>
-      <w:r>
-        <w:t>in</w:t>
-      </w:r>
-      <w:proofErr w:type="spellEnd"/>
-      <w:r>
-        <w:t xml:space="preserve"> </w:t>
-      </w:r>
-      <w:proofErr w:type="spellStart"/>
-      <w:r>
-        <w:t>there</w:t>
-      </w:r>
-      <w:proofErr w:type="spellEnd"/>
-      <w:r>
-        <w:t xml:space="preserve">. </w:t>
-      </w:r>
-      <w:proofErr w:type="spellStart"/>
-      <w:r>
-        <w:t>Now</w:t>
-      </w:r>
-      <w:proofErr w:type="spellEnd"/>
-      <w:r>
-        <w:t xml:space="preserve"> </w:t>
-      </w:r>
-      <w:proofErr w:type="spellStart"/>
-      <w:r>
-        <w:t>we</w:t>
-      </w:r>
-      <w:proofErr w:type="spellEnd"/>
-      <w:r>
-        <w:t xml:space="preserve"> </w:t>
-      </w:r>
-      <w:proofErr w:type="spellStart"/>
-      <w:r>
-        <w:t>have</w:t>
-      </w:r>
-      <w:proofErr w:type="spellEnd"/>
-      <w:r>
-        <w:t xml:space="preserve"> </w:t>
-      </w:r>
-      <w:proofErr w:type="spellStart"/>
-      <w:r>
-        <w:t>to</w:t>
-      </w:r>
-      <w:proofErr w:type="spellEnd"/>
-      <w:r>
-        <w:t xml:space="preserve"> </w:t>
-      </w:r>
-      <w:proofErr w:type="spellStart"/>
-      <w:r>
-        <w:t>run</w:t>
-      </w:r>
-      <w:proofErr w:type="spellEnd"/>
-      <w:r>
-        <w:t xml:space="preserve"> </w:t>
-      </w:r>
-      <w:proofErr w:type="spellStart"/>
-      <w:r>
-        <w:t>the</w:t>
-      </w:r>
-      <w:proofErr w:type="spellEnd"/>
-      <w:r>
-        <w:t xml:space="preserve"> </w:t>
-      </w:r>
-      <w:proofErr w:type="spellStart"/>
-      <w:r>
-        <w:t>container</w:t>
-      </w:r>
-      <w:proofErr w:type="spellEnd"/>
-      <w:r>
-        <w:t xml:space="preserve"> </w:t>
-      </w:r>
-      <w:proofErr w:type="spellStart"/>
-      <w:r>
-        <w:t>with</w:t>
-      </w:r>
-      <w:proofErr w:type="spellEnd"/>
-      <w:r>
-        <w:t xml:space="preserve"> </w:t>
-      </w:r>
-      <w:proofErr w:type="spellStart"/>
-      <w:r>
-        <w:t>exposing</w:t>
-      </w:r>
-      <w:proofErr w:type="spellEnd"/>
-      <w:r>
-        <w:t xml:space="preserve"> </w:t>
-      </w:r>
-      <w:proofErr w:type="spellStart"/>
-      <w:r>
-        <w:t>its</w:t>
-      </w:r>
-      <w:proofErr w:type="spellEnd"/>
-      <w:r>
-        <w:t xml:space="preserve"> </w:t>
-      </w:r>
-      <w:proofErr w:type="spellStart"/>
-      <w:r>
-        <w:t>port</w:t>
-      </w:r>
-      <w:proofErr w:type="spellEnd"/>
-      <w:r>
-        <w:t xml:space="preserve"> </w:t>
-      </w:r>
-      <w:proofErr w:type="spellStart"/>
-      <w:r>
-        <w:t>to</w:t>
-      </w:r>
-      <w:proofErr w:type="spellEnd"/>
-      <w:r>
-        <w:t xml:space="preserve"> </w:t>
-      </w:r>
-      <w:proofErr w:type="spellStart"/>
-      <w:r>
-        <w:t>the</w:t>
-      </w:r>
-      <w:proofErr w:type="spellEnd"/>
-      <w:r>
-        <w:t xml:space="preserve"> </w:t>
-      </w:r>
-      <w:proofErr w:type="spellStart"/>
-      <w:r>
-        <w:t>parent</w:t>
-      </w:r>
-      <w:proofErr w:type="spellEnd"/>
-      <w:r>
-        <w:t xml:space="preserve"> </w:t>
-      </w:r>
-      <w:proofErr w:type="spellStart"/>
-      <w:r>
-        <w:t>machine</w:t>
-      </w:r>
-      <w:proofErr w:type="spellEnd"/>
-    </w:p>
-    <w:p>
-      <w:r>
-        <w:t xml:space="preserve"># </w:t>
-      </w:r>
-      <w:proofErr w:type="spellStart"/>
-      <w:r>
-        <w:t>the</w:t>
-      </w:r>
-      <w:proofErr w:type="spellEnd"/>
-      <w:r>
-        <w:t xml:space="preserve"> </w:t>
-      </w:r>
-      <w:proofErr w:type="spellStart"/>
-      <w:r>
-        <w:t>name</w:t>
-      </w:r>
-      <w:proofErr w:type="spellEnd"/>
-      <w:r>
-        <w:t xml:space="preserve"> </w:t>
-      </w:r>
-      <w:proofErr w:type="spellStart"/>
-      <w:r>
-        <w:t>of</w:t>
-      </w:r>
-      <w:proofErr w:type="spellEnd"/>
-      <w:r>
-        <w:t xml:space="preserve"> </w:t>
-      </w:r>
-      <w:proofErr w:type="spellStart"/>
-      <w:r>
-        <w:t>the</w:t>
-      </w:r>
-      <w:proofErr w:type="spellEnd"/>
-      <w:r>
-        <w:t xml:space="preserve"> </w:t>
-      </w:r>
-      <w:proofErr w:type="spellStart"/>
-      <w:r>
-        <w:t>container</w:t>
-      </w:r>
-      <w:proofErr w:type="spellEnd"/>
-      <w:r>
-        <w:t xml:space="preserve"> </w:t>
-      </w:r>
-      <w:proofErr w:type="spellStart"/>
-      <w:r>
-        <w:t>is</w:t>
-      </w:r>
-      <w:proofErr w:type="spellEnd"/>
-      <w:r>
-        <w:t xml:space="preserve"> </w:t>
-      </w:r>
-      <w:proofErr w:type="spellStart"/>
-      <w:r>
-        <w:t>customSUSE</w:t>
-      </w:r>
-      <w:proofErr w:type="spellEnd"/>
-    </w:p>
-    <w:p>
-      <w:proofErr w:type="spellStart"/>
-      <w:r>
-        <w:t>docker</w:t>
-      </w:r>
-      <w:proofErr w:type="spellEnd"/>
-      <w:r>
-        <w:t xml:space="preserve"> </w:t>
-      </w:r>
-      <w:proofErr w:type="spellStart"/>
-      <w:r>
-        <w:t>start</w:t>
-      </w:r>
-      <w:proofErr w:type="spellEnd"/>
-      <w:r>
-        <w:t xml:space="preserve"> </w:t>
-      </w:r>
-      <w:proofErr w:type="spellStart"/>
-      <w:r>
-        <w:t>customSUSE</w:t>
-      </w:r>
-      <w:proofErr w:type="spellEnd"/>
-    </w:p>
-    <w:p>
-      <w:proofErr w:type="spellStart"/>
-      <w:r>
-        <w:t>docker</w:t>
-      </w:r>
-      <w:proofErr w:type="spellEnd"/>
-      <w:r>
-        <w:t xml:space="preserve"> </w:t>
-      </w:r>
-      <w:proofErr w:type="spellStart"/>
-      <w:r>
-        <w:t>exec</w:t>
-      </w:r>
-      <w:proofErr w:type="spellEnd"/>
-      <w:r>
-        <w:t xml:space="preserve"> -</w:t>
-      </w:r>
-      <w:proofErr w:type="spellStart"/>
-      <w:r>
-        <w:t>it</w:t>
-      </w:r>
-      <w:proofErr w:type="spellEnd"/>
-      <w:r>
-        <w:t xml:space="preserve"> </w:t>
-      </w:r>
-      <w:proofErr w:type="spellStart"/>
-      <w:r>
-        <w:t>customSUSE</w:t>
-      </w:r>
-      <w:proofErr w:type="spellEnd"/>
-      <w:r>
-        <w:t xml:space="preserve"> /</w:t>
-      </w:r>
-      <w:proofErr w:type="spellStart"/>
-      <w:r>
-        <w:t>bin</w:t>
-      </w:r>
-      <w:proofErr w:type="spellEnd"/>
-      <w:r>
-        <w:t>/</w:t>
-      </w:r>
-      <w:proofErr w:type="spellStart"/>
-      <w:r>
-        <w:t>bash</w:t>
-      </w:r>
-      <w:proofErr w:type="spellEnd"/>
-      <w:r>
-        <w:t xml:space="preserve"> -c "</w:t>
-      </w:r>
-      <w:proofErr w:type="spellStart"/>
-      <w:r>
-        <w:t>sudo</w:t>
-      </w:r>
-      <w:proofErr w:type="spellEnd"/>
-      <w:r>
-        <w:t xml:space="preserve"> apache2ctl -D BACKGROUND"</w:t>
-      </w:r>
-    </w:p>
-    <w:p>
-      <w:r>
-        <w:t xml:space="preserve"># </w:t>
-      </w:r>
-      <w:proofErr w:type="spellStart"/>
-      <w:r>
-        <w:t>the</w:t>
-      </w:r>
-      <w:proofErr w:type="spellEnd"/>
-      <w:r>
-        <w:t xml:space="preserve"> </w:t>
-      </w:r>
-      <w:proofErr w:type="spellStart"/>
-      <w:r>
-        <w:t>apache</w:t>
-      </w:r>
-      <w:proofErr w:type="spellEnd"/>
-      <w:r>
-        <w:t xml:space="preserve"> </w:t>
-      </w:r>
-      <w:proofErr w:type="spellStart"/>
-      <w:r>
-        <w:t>server</w:t>
-      </w:r>
-      <w:proofErr w:type="spellEnd"/>
-      <w:r>
-        <w:t xml:space="preserve"> </w:t>
-      </w:r>
-      <w:proofErr w:type="spellStart"/>
-      <w:r>
-        <w:t>must</w:t>
-      </w:r>
-      <w:proofErr w:type="spellEnd"/>
-      <w:r>
-        <w:t xml:space="preserve"> </w:t>
-      </w:r>
-      <w:proofErr w:type="spellStart"/>
-      <w:r>
-        <w:t>be</w:t>
-      </w:r>
-      <w:proofErr w:type="spellEnd"/>
-      <w:r>
-        <w:t xml:space="preserve"> </w:t>
-      </w:r>
-      <w:proofErr w:type="spellStart"/>
-      <w:r>
-        <w:t>running</w:t>
-      </w:r>
-      <w:proofErr w:type="spellEnd"/>
-      <w:r>
-        <w:t xml:space="preserve">, </w:t>
-      </w:r>
-      <w:proofErr w:type="spellStart"/>
-      <w:r>
-        <w:t>but</w:t>
-      </w:r>
-      <w:proofErr w:type="spellEnd"/>
-      <w:r>
-        <w:t xml:space="preserve"> i </w:t>
-      </w:r>
-      <w:proofErr w:type="spellStart"/>
-      <w:r>
-        <w:t>still</w:t>
-      </w:r>
-      <w:proofErr w:type="spellEnd"/>
-      <w:r>
-        <w:t xml:space="preserve"> </w:t>
-      </w:r>
-      <w:proofErr w:type="spellStart"/>
-      <w:r>
-        <w:t>need</w:t>
-      </w:r>
-      <w:proofErr w:type="spellEnd"/>
-      <w:r>
-        <w:t xml:space="preserve"> </w:t>
-      </w:r>
-      <w:proofErr w:type="spellStart"/>
-      <w:r>
-        <w:t>the</w:t>
-      </w:r>
-      <w:proofErr w:type="spellEnd"/>
-      <w:r>
-        <w:t xml:space="preserve"> </w:t>
-      </w:r>
-      <w:proofErr w:type="spellStart"/>
-      <w:r>
-        <w:t>ip</w:t>
-      </w:r>
-      <w:proofErr w:type="spellEnd"/>
-      <w:r>
-        <w:t xml:space="preserve"> </w:t>
-      </w:r>
-      <w:proofErr w:type="spellStart"/>
-      <w:r>
-        <w:t>of</w:t>
-      </w:r>
-      <w:proofErr w:type="spellEnd"/>
-      <w:r>
-        <w:t xml:space="preserve"> </w:t>
-      </w:r>
-      <w:proofErr w:type="spellStart"/>
-      <w:r>
-        <w:t>the</w:t>
-      </w:r>
-      <w:proofErr w:type="spellEnd"/>
-      <w:r>
-        <w:t xml:space="preserve"> </w:t>
-      </w:r>
-      <w:proofErr w:type="spellStart"/>
-      <w:r>
-        <w:t>container</w:t>
-      </w:r>
-      <w:proofErr w:type="spellEnd"/>
-    </w:p>
-    <w:p>
-      <w:proofErr w:type="spellStart"/>
-      <w:r>
-        <w:t>docker</w:t>
-      </w:r>
-      <w:proofErr w:type="spellEnd"/>
-      <w:r>
-        <w:t xml:space="preserve"> </w:t>
-      </w:r>
-      <w:proofErr w:type="spellStart"/>
-      <w:r>
-        <w:t>inspect</w:t>
-      </w:r>
-      <w:proofErr w:type="spellEnd"/>
-      <w:r>
-        <w:t xml:space="preserve"> -f '{{</w:t>
-      </w:r>
-      <w:proofErr w:type="spellStart"/>
-      <w:r>
-        <w:t>range</w:t>
-      </w:r>
-      <w:proofErr w:type="spellEnd"/>
-      <w:r>
-        <w:t xml:space="preserve"> .</w:t>
-      </w:r>
-      <w:proofErr w:type="spellStart"/>
-      <w:r>
-        <w:t>NetworkSettings.Networks</w:t>
-      </w:r>
-      <w:proofErr w:type="spellEnd"/>
-      <w:r>
-        <w:t>}}{{.</w:t>
-      </w:r>
-      <w:proofErr w:type="spellStart"/>
-      <w:r>
-        <w:t>IPAddress</w:t>
-      </w:r>
-      <w:proofErr w:type="spellEnd"/>
-      <w:r>
-        <w:t>}}{{</w:t>
-      </w:r>
-      <w:proofErr w:type="spellStart"/>
-      <w:r>
-        <w:t>end</w:t>
-      </w:r>
-      <w:proofErr w:type="spellEnd"/>
-      <w:r>
-        <w:t xml:space="preserve">}}' </w:t>
-      </w:r>
-      <w:proofErr w:type="spellStart"/>
-      <w:r>
-        <w:t>customSUSE</w:t>
-      </w:r>
-      <w:proofErr w:type="spellEnd"/>
-    </w:p>
-    <w:p>
-      <w:r>
-        <w:t xml:space="preserve"># </w:t>
-      </w:r>
-      <w:proofErr w:type="spellStart"/>
-      <w:r>
-        <w:t>it</w:t>
-      </w:r>
-      <w:proofErr w:type="spellEnd"/>
-      <w:r>
-        <w:t xml:space="preserve"> </w:t>
-      </w:r>
-      <w:proofErr w:type="spellStart"/>
-      <w:r>
-        <w:t>returns</w:t>
-      </w:r>
-      <w:proofErr w:type="spellEnd"/>
-      <w:r>
-        <w:t xml:space="preserve"> 172.17.0.2</w:t>
-      </w:r>
-    </w:p>
-    <w:p>
       <w:pPr>
         <w:rPr>
           <w:lang w:val="en-US"/>
         </w:rPr>
       </w:pPr>
+      <w:r>
+        <w:t xml:space="preserve"># </w:t>
+      </w:r>
+      <w:proofErr w:type="spellStart"/>
+      <w:r>
+        <w:t>so</w:t>
+      </w:r>
+      <w:proofErr w:type="spellEnd"/>
+      <w:r>
+        <w:t xml:space="preserve"> </w:t>
+      </w:r>
+      <w:proofErr w:type="spellStart"/>
+      <w:r>
+        <w:t>we</w:t>
+      </w:r>
+      <w:proofErr w:type="spellEnd"/>
+      <w:r>
+        <w:t xml:space="preserve"> </w:t>
+      </w:r>
+      <w:proofErr w:type="spellStart"/>
+      <w:r>
+        <w:t>have</w:t>
+      </w:r>
+      <w:proofErr w:type="spellEnd"/>
+      <w:r>
+        <w:t xml:space="preserve"> </w:t>
+      </w:r>
+      <w:proofErr w:type="spellStart"/>
+      <w:r>
+        <w:t>the</w:t>
+      </w:r>
+      <w:proofErr w:type="spellEnd"/>
+      <w:r>
+        <w:t xml:space="preserve"> </w:t>
+      </w:r>
+      <w:proofErr w:type="spellStart"/>
+      <w:r>
+        <w:t>apache</w:t>
+      </w:r>
+      <w:proofErr w:type="spellEnd"/>
+      <w:r>
+        <w:t xml:space="preserve"> </w:t>
+      </w:r>
+      <w:proofErr w:type="spellStart"/>
+      <w:r>
+        <w:t>server</w:t>
+      </w:r>
+      <w:proofErr w:type="spellEnd"/>
+      <w:r>
+        <w:t xml:space="preserve"> </w:t>
+      </w:r>
+      <w:proofErr w:type="spellStart"/>
+      <w:r>
+        <w:t>in</w:t>
+      </w:r>
+      <w:proofErr w:type="spellEnd"/>
+      <w:r>
+        <w:t xml:space="preserve"> </w:t>
+      </w:r>
+      <w:proofErr w:type="spellStart"/>
+      <w:r>
+        <w:t>there</w:t>
+      </w:r>
+      <w:proofErr w:type="spellEnd"/>
+      <w:r>
+        <w:t xml:space="preserve">. </w:t>
+      </w:r>
+      <w:proofErr w:type="spellStart"/>
+      <w:r>
+        <w:t>Now</w:t>
+      </w:r>
+      <w:proofErr w:type="spellEnd"/>
+      <w:r>
+        <w:t xml:space="preserve"> </w:t>
+      </w:r>
+      <w:proofErr w:type="spellStart"/>
+      <w:r>
+        <w:t>we</w:t>
+      </w:r>
+      <w:proofErr w:type="spellEnd"/>
+      <w:r>
+        <w:t xml:space="preserve"> </w:t>
+      </w:r>
+      <w:proofErr w:type="spellStart"/>
+      <w:r>
+        <w:t>have</w:t>
+      </w:r>
+      <w:proofErr w:type="spellEnd"/>
+      <w:r>
+        <w:t xml:space="preserve"> </w:t>
+      </w:r>
+      <w:proofErr w:type="spellStart"/>
+      <w:r>
+        <w:t>to</w:t>
+      </w:r>
+      <w:proofErr w:type="spellEnd"/>
+      <w:r>
+        <w:t xml:space="preserve"> </w:t>
+      </w:r>
+      <w:r>
+        <w:rPr>
+          <w:lang w:val="en-US"/>
+        </w:rPr>
+        <w:t>start the</w:t>
+      </w:r>
+      <w:r>
+        <w:t xml:space="preserve"> </w:t>
+      </w:r>
+      <w:proofErr w:type="spellStart"/>
+      <w:r>
+        <w:t>container</w:t>
+      </w:r>
+      <w:proofErr w:type="spellEnd"/>
+      <w:r>
+        <w:rPr>
+          <w:lang w:val="en-US"/>
+        </w:rPr>
+        <w:t>, to get its IP</w:t>
+      </w:r>
     </w:p>
     <w:p>
       <w:pPr>
@@ -1603,6 +1280,356 @@
       </w:pPr>
       <w:r>
         <w:rPr>
+          <w:lang w:val="en-US"/>
+        </w:rPr>
+        <w:t># and to try to access it through the host machine:</w:t>
+      </w:r>
+    </w:p>
+    <w:p>
+      <w:r>
+        <w:t xml:space="preserve"># </w:t>
+      </w:r>
+      <w:proofErr w:type="spellStart"/>
+      <w:r>
+        <w:t>the</w:t>
+      </w:r>
+      <w:proofErr w:type="spellEnd"/>
+      <w:r>
+        <w:t xml:space="preserve"> </w:t>
+      </w:r>
+      <w:proofErr w:type="spellStart"/>
+      <w:r>
+        <w:t>name</w:t>
+      </w:r>
+      <w:proofErr w:type="spellEnd"/>
+      <w:r>
+        <w:t xml:space="preserve"> </w:t>
+      </w:r>
+      <w:proofErr w:type="spellStart"/>
+      <w:r>
+        <w:t>of</w:t>
+      </w:r>
+      <w:proofErr w:type="spellEnd"/>
+      <w:r>
+        <w:t xml:space="preserve"> </w:t>
+      </w:r>
+      <w:proofErr w:type="spellStart"/>
+      <w:r>
+        <w:t>the</w:t>
+      </w:r>
+      <w:proofErr w:type="spellEnd"/>
+      <w:r>
+        <w:t xml:space="preserve"> </w:t>
+      </w:r>
+      <w:proofErr w:type="spellStart"/>
+      <w:r>
+        <w:t>container</w:t>
+      </w:r>
+      <w:proofErr w:type="spellEnd"/>
+      <w:r>
+        <w:t xml:space="preserve"> </w:t>
+      </w:r>
+      <w:proofErr w:type="spellStart"/>
+      <w:r>
+        <w:t>is</w:t>
+      </w:r>
+      <w:proofErr w:type="spellEnd"/>
+      <w:r>
+        <w:t xml:space="preserve"> </w:t>
+      </w:r>
+      <w:proofErr w:type="spellStart"/>
+      <w:r>
+        <w:t>customSUSE</w:t>
+      </w:r>
+      <w:proofErr w:type="spellEnd"/>
+    </w:p>
+    <w:p>
+      <w:proofErr w:type="spellStart"/>
+      <w:r>
+        <w:t>docker</w:t>
+      </w:r>
+      <w:proofErr w:type="spellEnd"/>
+      <w:r>
+        <w:t xml:space="preserve"> </w:t>
+      </w:r>
+      <w:proofErr w:type="spellStart"/>
+      <w:r>
+        <w:t>start</w:t>
+      </w:r>
+      <w:proofErr w:type="spellEnd"/>
+      <w:r>
+        <w:t xml:space="preserve"> </w:t>
+      </w:r>
+      <w:proofErr w:type="spellStart"/>
+      <w:r>
+        <w:t>customSUSE</w:t>
+      </w:r>
+      <w:proofErr w:type="spellEnd"/>
+    </w:p>
+    <w:p>
+      <w:proofErr w:type="spellStart"/>
+      <w:r>
+        <w:t>docker</w:t>
+      </w:r>
+      <w:proofErr w:type="spellEnd"/>
+      <w:r>
+        <w:t xml:space="preserve"> </w:t>
+      </w:r>
+      <w:proofErr w:type="spellStart"/>
+      <w:r>
+        <w:t>exec</w:t>
+      </w:r>
+      <w:proofErr w:type="spellEnd"/>
+      <w:r>
+        <w:t xml:space="preserve"> -</w:t>
+      </w:r>
+      <w:proofErr w:type="spellStart"/>
+      <w:r>
+        <w:t>it</w:t>
+      </w:r>
+      <w:proofErr w:type="spellEnd"/>
+      <w:r>
+        <w:t xml:space="preserve"> </w:t>
+      </w:r>
+      <w:proofErr w:type="spellStart"/>
+      <w:r>
+        <w:t>customSUSE</w:t>
+      </w:r>
+      <w:proofErr w:type="spellEnd"/>
+      <w:r>
+        <w:t xml:space="preserve"> /</w:t>
+      </w:r>
+      <w:proofErr w:type="spellStart"/>
+      <w:r>
+        <w:t>bin</w:t>
+      </w:r>
+      <w:proofErr w:type="spellEnd"/>
+      <w:r>
+        <w:t>/</w:t>
+      </w:r>
+      <w:proofErr w:type="spellStart"/>
+      <w:r>
+        <w:t>bash</w:t>
+      </w:r>
+      <w:proofErr w:type="spellEnd"/>
+      <w:r>
+        <w:t xml:space="preserve"> -c "</w:t>
+      </w:r>
+      <w:proofErr w:type="spellStart"/>
+      <w:r>
+        <w:t>sudo</w:t>
+      </w:r>
+      <w:proofErr w:type="spellEnd"/>
+      <w:r>
+        <w:t xml:space="preserve"> apache2ctl -D BACKGROUND"</w:t>
+      </w:r>
+    </w:p>
+    <w:p>
+      <w:r>
+        <w:t xml:space="preserve"># </w:t>
+      </w:r>
+      <w:proofErr w:type="spellStart"/>
+      <w:r>
+        <w:t>the</w:t>
+      </w:r>
+      <w:proofErr w:type="spellEnd"/>
+      <w:r>
+        <w:t xml:space="preserve"> </w:t>
+      </w:r>
+      <w:proofErr w:type="spellStart"/>
+      <w:r>
+        <w:t>apache</w:t>
+      </w:r>
+      <w:proofErr w:type="spellEnd"/>
+      <w:r>
+        <w:t xml:space="preserve"> </w:t>
+      </w:r>
+      <w:proofErr w:type="spellStart"/>
+      <w:r>
+        <w:t>server</w:t>
+      </w:r>
+      <w:proofErr w:type="spellEnd"/>
+      <w:r>
+        <w:t xml:space="preserve"> </w:t>
+      </w:r>
+      <w:proofErr w:type="spellStart"/>
+      <w:r>
+        <w:t>must</w:t>
+      </w:r>
+      <w:proofErr w:type="spellEnd"/>
+      <w:r>
+        <w:t xml:space="preserve"> </w:t>
+      </w:r>
+      <w:proofErr w:type="spellStart"/>
+      <w:r>
+        <w:t>be</w:t>
+      </w:r>
+      <w:proofErr w:type="spellEnd"/>
+      <w:r>
+        <w:t xml:space="preserve"> </w:t>
+      </w:r>
+      <w:proofErr w:type="spellStart"/>
+      <w:r>
+        <w:t>running</w:t>
+      </w:r>
+      <w:proofErr w:type="spellEnd"/>
+      <w:r>
+        <w:t xml:space="preserve">, </w:t>
+      </w:r>
+      <w:proofErr w:type="spellStart"/>
+      <w:r>
+        <w:t>but</w:t>
+      </w:r>
+      <w:proofErr w:type="spellEnd"/>
+      <w:r>
+        <w:t xml:space="preserve"> i </w:t>
+      </w:r>
+      <w:proofErr w:type="spellStart"/>
+      <w:r>
+        <w:t>still</w:t>
+      </w:r>
+      <w:proofErr w:type="spellEnd"/>
+      <w:r>
+        <w:t xml:space="preserve"> </w:t>
+      </w:r>
+      <w:proofErr w:type="spellStart"/>
+      <w:r>
+        <w:t>need</w:t>
+      </w:r>
+      <w:proofErr w:type="spellEnd"/>
+      <w:r>
+        <w:t xml:space="preserve"> </w:t>
+      </w:r>
+      <w:proofErr w:type="spellStart"/>
+      <w:r>
+        <w:t>the</w:t>
+      </w:r>
+      <w:proofErr w:type="spellEnd"/>
+      <w:r>
+        <w:t xml:space="preserve"> </w:t>
+      </w:r>
+      <w:proofErr w:type="spellStart"/>
+      <w:r>
+        <w:t>ip</w:t>
+      </w:r>
+      <w:proofErr w:type="spellEnd"/>
+      <w:r>
+        <w:t xml:space="preserve"> </w:t>
+      </w:r>
+      <w:proofErr w:type="spellStart"/>
+      <w:r>
+        <w:t>of</w:t>
+      </w:r>
+      <w:proofErr w:type="spellEnd"/>
+      <w:r>
+        <w:t xml:space="preserve"> </w:t>
+      </w:r>
+      <w:proofErr w:type="spellStart"/>
+      <w:r>
+        <w:t>the</w:t>
+      </w:r>
+      <w:proofErr w:type="spellEnd"/>
+      <w:r>
+        <w:t xml:space="preserve"> </w:t>
+      </w:r>
+      <w:proofErr w:type="spellStart"/>
+      <w:r>
+        <w:t>container</w:t>
+      </w:r>
+      <w:proofErr w:type="spellEnd"/>
+    </w:p>
+    <w:p>
+      <w:proofErr w:type="spellStart"/>
+      <w:r>
+        <w:t>docker</w:t>
+      </w:r>
+      <w:proofErr w:type="spellEnd"/>
+      <w:r>
+        <w:t xml:space="preserve"> </w:t>
+      </w:r>
+      <w:proofErr w:type="spellStart"/>
+      <w:r>
+        <w:t>inspect</w:t>
+      </w:r>
+      <w:proofErr w:type="spellEnd"/>
+      <w:r>
+        <w:t xml:space="preserve"> -f '{{</w:t>
+      </w:r>
+      <w:proofErr w:type="spellStart"/>
+      <w:r>
+        <w:t>range</w:t>
+      </w:r>
+      <w:proofErr w:type="spellEnd"/>
+      <w:r>
+        <w:t xml:space="preserve"> .</w:t>
+      </w:r>
+      <w:proofErr w:type="spellStart"/>
+      <w:r>
+        <w:t>NetworkSettings.Networks</w:t>
+      </w:r>
+      <w:proofErr w:type="spellEnd"/>
+      <w:r>
+        <w:t>}}{{.</w:t>
+      </w:r>
+      <w:proofErr w:type="spellStart"/>
+      <w:r>
+        <w:t>IPAddress</w:t>
+      </w:r>
+      <w:proofErr w:type="spellEnd"/>
+      <w:r>
+        <w:t>}}{{</w:t>
+      </w:r>
+      <w:proofErr w:type="spellStart"/>
+      <w:r>
+        <w:t>end</w:t>
+      </w:r>
+      <w:proofErr w:type="spellEnd"/>
+      <w:r>
+        <w:t xml:space="preserve">}}' </w:t>
+      </w:r>
+      <w:proofErr w:type="spellStart"/>
+      <w:r>
+        <w:t>customSUSE</w:t>
+      </w:r>
+      <w:proofErr w:type="spellEnd"/>
+    </w:p>
+    <w:p>
+      <w:r>
+        <w:t xml:space="preserve"># </w:t>
+      </w:r>
+      <w:proofErr w:type="spellStart"/>
+      <w:r>
+        <w:t>it</w:t>
+      </w:r>
+      <w:proofErr w:type="spellEnd"/>
+      <w:r>
+        <w:t xml:space="preserve"> </w:t>
+      </w:r>
+      <w:proofErr w:type="spellStart"/>
+      <w:r>
+        <w:t>returns</w:t>
+      </w:r>
+      <w:proofErr w:type="spellEnd"/>
+      <w:r>
+        <w:t xml:space="preserve"> 172.17.0.2</w:t>
+      </w:r>
+    </w:p>
+    <w:p>
+      <w:pPr>
+        <w:rPr>
+          <w:lang w:val="en-US"/>
+        </w:rPr>
+      </w:pPr>
+    </w:p>
+    <w:p>
+      <w:pPr>
+        <w:rPr>
+          <w:lang w:val="en-US"/>
+        </w:rPr>
+      </w:pPr>
+      <w:r>
+        <w:rPr>
+          <w:noProof/>
           <w:lang w:val="en-US"/>
         </w:rPr>
         <w:drawing>
@@ -1630,6 +1657,260 @@
                     <a:xfrm>
                       <a:off x="0" y="0"/>
                       <a:ext cx="3096057" cy="352474"/>
+                    </a:xfrm>
+                    <a:prstGeom prst="rect">
+                      <a:avLst/>
+                    </a:prstGeom>
+                  </pic:spPr>
+                </pic:pic>
+              </a:graphicData>
+            </a:graphic>
+          </wp:inline>
+        </w:drawing>
+      </w:r>
+    </w:p>
+    <w:p>
+      <w:pPr>
+        <w:rPr>
+          <w:lang w:val="en-US"/>
+        </w:rPr>
+      </w:pPr>
+      <w:r>
+        <w:rPr>
+          <w:lang w:val="en-US"/>
+        </w:rPr>
+        <w:lastRenderedPageBreak/>
+        <w:t># Now for creating an image there are 2 possible ways (that I know):</w:t>
+      </w:r>
+    </w:p>
+    <w:p>
+      <w:pPr>
+        <w:rPr>
+          <w:lang w:val="en-US"/>
+        </w:rPr>
+      </w:pPr>
+      <w:r>
+        <w:rPr>
+          <w:lang w:val="en-US"/>
+        </w:rPr>
+        <w:t xml:space="preserve">Commit and </w:t>
+      </w:r>
+      <w:proofErr w:type="spellStart"/>
+      <w:r>
+        <w:rPr>
+          <w:lang w:val="en-US"/>
+        </w:rPr>
+        <w:t>Dockerfile</w:t>
+      </w:r>
+      <w:proofErr w:type="spellEnd"/>
+      <w:r>
+        <w:rPr>
+          <w:lang w:val="en-US"/>
+        </w:rPr>
+        <w:t>. Since I am writing the homework on different machines I am choosing the second method. It is more transferable</w:t>
+      </w:r>
+    </w:p>
+    <w:p>
+      <w:pPr>
+        <w:rPr>
+          <w:lang w:val="en-US"/>
+        </w:rPr>
+      </w:pPr>
+      <w:r>
+        <w:rPr>
+          <w:lang w:val="en-US"/>
+        </w:rPr>
+        <w:drawing>
+          <wp:inline distT="0" distB="0" distL="0" distR="0" wp14:anchorId="3F0C4AAA" wp14:editId="46A9CC20">
+            <wp:extent cx="5760720" cy="2807970"/>
+            <wp:effectExtent l="0" t="0" r="0" b="0"/>
+            <wp:docPr id="734186282" name="Picture 1" descr="A screen shot of a computer&#10;&#10;AI-generated content may be incorrect."/>
+            <wp:cNvGraphicFramePr>
+              <a:graphicFrameLocks xmlns:a="http://schemas.openxmlformats.org/drawingml/2006/main" noChangeAspect="1"/>
+            </wp:cNvGraphicFramePr>
+            <a:graphic xmlns:a="http://schemas.openxmlformats.org/drawingml/2006/main">
+              <a:graphicData uri="http://schemas.openxmlformats.org/drawingml/2006/picture">
+                <pic:pic xmlns:pic="http://schemas.openxmlformats.org/drawingml/2006/picture">
+                  <pic:nvPicPr>
+                    <pic:cNvPr id="734186282" name="Picture 1" descr="A screen shot of a computer&#10;&#10;AI-generated content may be incorrect."/>
+                    <pic:cNvPicPr/>
+                  </pic:nvPicPr>
+                  <pic:blipFill>
+                    <a:blip r:embed="rId7"/>
+                    <a:stretch>
+                      <a:fillRect/>
+                    </a:stretch>
+                  </pic:blipFill>
+                  <pic:spPr>
+                    <a:xfrm>
+                      <a:off x="0" y="0"/>
+                      <a:ext cx="5760720" cy="2807970"/>
+                    </a:xfrm>
+                    <a:prstGeom prst="rect">
+                      <a:avLst/>
+                    </a:prstGeom>
+                  </pic:spPr>
+                </pic:pic>
+              </a:graphicData>
+            </a:graphic>
+          </wp:inline>
+        </w:drawing>
+      </w:r>
+    </w:p>
+    <w:p>
+      <w:pPr>
+        <w:rPr>
+          <w:lang w:val="en-US"/>
+        </w:rPr>
+      </w:pPr>
+      <w:proofErr w:type="spellStart"/>
+      <w:r>
+        <w:rPr>
+          <w:lang w:val="en-US"/>
+        </w:rPr>
+        <w:t>sudo</w:t>
+      </w:r>
+      <w:proofErr w:type="spellEnd"/>
+      <w:r>
+        <w:rPr>
+          <w:lang w:val="en-US"/>
+        </w:rPr>
+        <w:t xml:space="preserve"> vi </w:t>
+      </w:r>
+      <w:proofErr w:type="spellStart"/>
+      <w:r>
+        <w:rPr>
+          <w:lang w:val="en-US"/>
+        </w:rPr>
+        <w:t>Dockerfile</w:t>
+      </w:r>
+      <w:proofErr w:type="spellEnd"/>
+    </w:p>
+    <w:p>
+      <w:proofErr w:type="spellStart"/>
+      <w:r>
+        <w:t>docker</w:t>
+      </w:r>
+      <w:proofErr w:type="spellEnd"/>
+      <w:r>
+        <w:t xml:space="preserve"> </w:t>
+      </w:r>
+      <w:proofErr w:type="spellStart"/>
+      <w:r>
+        <w:t>build</w:t>
+      </w:r>
+      <w:proofErr w:type="spellEnd"/>
+      <w:r>
+        <w:t xml:space="preserve"> -t </w:t>
+      </w:r>
+      <w:proofErr w:type="spellStart"/>
+      <w:r>
+        <w:t>customSUSE</w:t>
+      </w:r>
+      <w:proofErr w:type="spellEnd"/>
+      <w:r>
+        <w:t xml:space="preserve"> .</w:t>
+      </w:r>
+    </w:p>
+    <w:p>
+      <w:r>
+        <w:t xml:space="preserve"># </w:t>
+      </w:r>
+      <w:proofErr w:type="spellStart"/>
+      <w:r>
+        <w:t>test</w:t>
+      </w:r>
+      <w:proofErr w:type="spellEnd"/>
+    </w:p>
+    <w:p>
+      <w:proofErr w:type="spellStart"/>
+      <w:r>
+        <w:t>docker</w:t>
+      </w:r>
+      <w:proofErr w:type="spellEnd"/>
+      <w:r>
+        <w:t xml:space="preserve"> </w:t>
+      </w:r>
+      <w:proofErr w:type="spellStart"/>
+      <w:r>
+        <w:t>run</w:t>
+      </w:r>
+      <w:proofErr w:type="spellEnd"/>
+      <w:r>
+        <w:t xml:space="preserve"> -d -p 80:80 --</w:t>
+      </w:r>
+      <w:proofErr w:type="spellStart"/>
+      <w:r>
+        <w:t>name</w:t>
+      </w:r>
+      <w:proofErr w:type="spellEnd"/>
+      <w:r>
+        <w:t xml:space="preserve"> </w:t>
+      </w:r>
+      <w:proofErr w:type="spellStart"/>
+      <w:r>
+        <w:t>customSUSE</w:t>
+      </w:r>
+      <w:proofErr w:type="spellEnd"/>
+      <w:r>
+        <w:t xml:space="preserve"> </w:t>
+      </w:r>
+      <w:proofErr w:type="spellStart"/>
+      <w:r>
+        <w:t>customsuse</w:t>
+      </w:r>
+      <w:proofErr w:type="spellEnd"/>
+    </w:p>
+    <w:p>
+      <w:proofErr w:type="spellStart"/>
+      <w:r>
+        <w:t>curl</w:t>
+      </w:r>
+      <w:proofErr w:type="spellEnd"/>
+      <w:r>
+        <w:t xml:space="preserve"> </w:t>
+      </w:r>
+      <w:proofErr w:type="spellStart"/>
+      <w:r>
+        <w:t>localhost</w:t>
+      </w:r>
+      <w:proofErr w:type="spellEnd"/>
+    </w:p>
+    <w:p>
+      <w:pPr>
+        <w:rPr>
+          <w:lang w:val="en-US"/>
+        </w:rPr>
+      </w:pPr>
+      <w:r>
+        <w:rPr>
+          <w:lang w:val="en-US"/>
+        </w:rPr>
+        <w:drawing>
+          <wp:inline distT="0" distB="0" distL="0" distR="0" wp14:anchorId="70A8E9DF" wp14:editId="5E367F66">
+            <wp:extent cx="5760720" cy="1586865"/>
+            <wp:effectExtent l="0" t="0" r="0" b="0"/>
+            <wp:docPr id="1259508455" name="Picture 1" descr="A screenshot of a computer&#10;&#10;AI-generated content may be incorrect."/>
+            <wp:cNvGraphicFramePr>
+              <a:graphicFrameLocks xmlns:a="http://schemas.openxmlformats.org/drawingml/2006/main" noChangeAspect="1"/>
+            </wp:cNvGraphicFramePr>
+            <a:graphic xmlns:a="http://schemas.openxmlformats.org/drawingml/2006/main">
+              <a:graphicData uri="http://schemas.openxmlformats.org/drawingml/2006/picture">
+                <pic:pic xmlns:pic="http://schemas.openxmlformats.org/drawingml/2006/picture">
+                  <pic:nvPicPr>
+                    <pic:cNvPr id="1259508455" name="Picture 1" descr="A screenshot of a computer&#10;&#10;AI-generated content may be incorrect."/>
+                    <pic:cNvPicPr/>
+                  </pic:nvPicPr>
+                  <pic:blipFill>
+                    <a:blip r:embed="rId8"/>
+                    <a:stretch>
+                      <a:fillRect/>
+                    </a:stretch>
+                  </pic:blipFill>
+                  <pic:spPr>
+                    <a:xfrm>
+                      <a:off x="0" y="0"/>
+                      <a:ext cx="5760720" cy="1586865"/>
                     </a:xfrm>
                     <a:prstGeom prst="rect">
                       <a:avLst/>

</xml_diff>